<commit_message>
Fixed some line weights
</commit_message>
<xml_diff>
--- a/models/SIRQN/PersamaanModelSIRQN.docx
+++ b/models/SIRQN/PersamaanModelSIRQN.docx
@@ -70,7 +70,7 @@
             <v:path o:extrusionok="f" gradientshapeok="t" o:connecttype="rect"/>
             <o:lock v:ext="edit" aspectratio="t"/>
           </v:shapetype>
-          <v:shape id="_x0000_i1025" type="#_x0000_t75" style="width:451.15pt;height:186.4pt">
+          <v:shape id="_x0000_i1025" type="#_x0000_t75" style="width:450.7pt;height:185.9pt">
             <v:imagedata r:id="rId5" o:title="Model"/>
           </v:shape>
         </w:pict>
@@ -12217,7 +12217,7 @@
 </file>
 
 <file path=customXml/itemProps1.xml><?xml version="1.0" encoding="utf-8"?>
-<ds:datastoreItem xmlns:ds="http://schemas.openxmlformats.org/officeDocument/2006/customXml" ds:itemID="{2270C2DC-E102-46C8-BD09-4004290EBC0D}">
+<ds:datastoreItem xmlns:ds="http://schemas.openxmlformats.org/officeDocument/2006/customXml" ds:itemID="{26B09967-93DB-4929-8F54-73B29D9D514F}">
   <ds:schemaRefs>
     <ds:schemaRef ds:uri="http://schemas.openxmlformats.org/officeDocument/2006/bibliography"/>
   </ds:schemaRefs>

</xml_diff>